<commit_message>
Entregable 2 - Modificación de reporte - Inclusión del código
</commit_message>
<xml_diff>
--- a/Entregable2/Entregable 2 - English (Andrés Felipe Parra y Sharif Velásquez Alzate).docx
+++ b/Entregable2/Entregable 2 - English (Andrés Felipe Parra y Sharif Velásquez Alzate).docx
@@ -4139,31 +4139,13 @@
           <w:between w:val="nil"/>
         </w:pBdr>
         <w:spacing w:after="80"/>
-        <w:rPr>
-          <w:color w:val="FF0000"/>
-          <w:lang w:val="en-US"/>
-        </w:rPr>
-      </w:pPr>
-      <w:r>
-        <w:rPr>
-          <w:b/>
-          <w:bCs/>
-          <w:sz w:val="24"/>
-          <w:szCs w:val="24"/>
-          <w:lang w:val="en-US"/>
-        </w:rPr>
-        <w:t>Video</w:t>
-      </w:r>
-      <w:r>
-        <w:rPr>
-          <w:b/>
-          <w:bCs/>
-          <w:sz w:val="24"/>
-          <w:szCs w:val="24"/>
-          <w:lang w:val="en-US"/>
-        </w:rPr>
-        <w:t xml:space="preserve"> </w:t>
-      </w:r>
+        <w:jc w:val="left"/>
+        <w:rPr>
+          <w:sz w:val="32"/>
+          <w:szCs w:val="32"/>
+          <w:lang w:val="en-US"/>
+        </w:rPr>
+      </w:pPr>
       <w:proofErr w:type="spellStart"/>
       <w:r>
         <w:rPr>
@@ -4173,7 +4155,7 @@
           <w:szCs w:val="24"/>
           <w:lang w:val="en-US"/>
         </w:rPr>
-        <w:t>Presentación</w:t>
+        <w:t>Github</w:t>
       </w:r>
       <w:proofErr w:type="spellEnd"/>
       <w:r>
@@ -4184,7 +4166,25 @@
           <w:szCs w:val="24"/>
           <w:lang w:val="en-US"/>
         </w:rPr>
-        <w:t xml:space="preserve">: </w:t>
+        <w:t xml:space="preserve"> repository</w:t>
+      </w:r>
+      <w:r>
+        <w:rPr>
+          <w:b/>
+          <w:bCs/>
+          <w:sz w:val="24"/>
+          <w:szCs w:val="24"/>
+          <w:lang w:val="en-US"/>
+        </w:rPr>
+        <w:t>:</w:t>
+      </w:r>
+      <w:r>
+        <w:rPr>
+          <w:sz w:val="24"/>
+          <w:szCs w:val="24"/>
+          <w:lang w:val="en-US"/>
+        </w:rPr>
+        <w:t xml:space="preserve"> https://github.com/SharifVelasquezAlzate/SafetyAndDistanceOptimization</w:t>
       </w:r>
     </w:p>
     <w:p>
@@ -4198,19 +4198,10 @@
         </w:pBdr>
         <w:spacing w:after="80"/>
         <w:rPr>
-          <w:sz w:val="24"/>
-          <w:szCs w:val="24"/>
-          <w:lang w:val="en-US"/>
-        </w:rPr>
-      </w:pPr>
-      <w:r>
-        <w:rPr>
-          <w:sz w:val="24"/>
-          <w:szCs w:val="24"/>
-          <w:lang w:val="en-US"/>
-        </w:rPr>
-        <w:t>https://eafit-my.sharepoint.com/:v:/g/personal/svelasqu22_eafit_edu_co/EawXczIIptRNgFrI8UtwsiMB9uGSQnaeKxAouq6m6LgioA?e=ShqibX</w:t>
-      </w:r>
+          <w:color w:val="FF0000"/>
+          <w:lang w:val="en-US"/>
+        </w:rPr>
+      </w:pPr>
     </w:p>
     <w:p>
       <w:pPr>
@@ -4239,50 +4230,36 @@
         </w:pBdr>
         <w:spacing w:after="80"/>
         <w:rPr>
-          <w:sz w:val="24"/>
-          <w:szCs w:val="24"/>
-          <w:lang w:val="en-US"/>
-        </w:rPr>
-      </w:pPr>
-      <w:r>
-        <w:rPr>
-          <w:b/>
-          <w:bCs/>
-          <w:sz w:val="24"/>
-          <w:szCs w:val="24"/>
-          <w:lang w:val="en-US"/>
-        </w:rPr>
-        <w:t xml:space="preserve">Group Presentation </w:t>
-      </w:r>
-      <w:r>
-        <w:rPr>
-          <w:b/>
-          <w:bCs/>
-          <w:sz w:val="24"/>
-          <w:szCs w:val="24"/>
-          <w:lang w:val="en-US"/>
-        </w:rPr>
-        <w:t>(PowerPoint)</w:t>
-      </w:r>
-      <w:r>
-        <w:rPr>
-          <w:sz w:val="24"/>
-          <w:szCs w:val="24"/>
-          <w:lang w:val="en-US"/>
+          <w:color w:val="FF0000"/>
+        </w:rPr>
+      </w:pPr>
+      <w:r>
+        <w:rPr>
+          <w:b/>
+          <w:bCs/>
+          <w:sz w:val="24"/>
+          <w:szCs w:val="24"/>
+        </w:rPr>
+        <w:t>Video</w:t>
+      </w:r>
+      <w:r>
+        <w:rPr>
+          <w:b/>
+          <w:bCs/>
+          <w:sz w:val="24"/>
+          <w:szCs w:val="24"/>
+        </w:rPr>
+        <w:t xml:space="preserve"> Presentación</w:t>
+      </w:r>
+      <w:r>
+        <w:rPr>
+          <w:b/>
+          <w:bCs/>
+          <w:sz w:val="24"/>
+          <w:szCs w:val="24"/>
         </w:rPr>
         <w:t xml:space="preserve">: </w:t>
       </w:r>
-      <w:hyperlink r:id="rId16" w:history="1">
-        <w:r>
-          <w:rPr>
-            <w:rStyle w:val="Hipervnculo"/>
-            <w:sz w:val="24"/>
-            <w:szCs w:val="24"/>
-            <w:lang w:val="en-US"/>
-          </w:rPr>
-          <w:t>https://github.com/SharifVelasquezAlzate/SafetyAndDistanceOptimization/blob/master/Group%20Presentation.pptx</w:t>
-        </w:r>
-      </w:hyperlink>
     </w:p>
     <w:p>
       <w:pPr>
@@ -4297,9 +4274,15 @@
         <w:rPr>
           <w:sz w:val="24"/>
           <w:szCs w:val="24"/>
-          <w:lang w:val="en-US"/>
-        </w:rPr>
-      </w:pPr>
+        </w:rPr>
+      </w:pPr>
+      <w:r>
+        <w:rPr>
+          <w:sz w:val="24"/>
+          <w:szCs w:val="24"/>
+        </w:rPr>
+        <w:t>https://eafit-my.sharepoint.com/:v:/g/personal/svelasqu22_eafit_edu_co/EawXczIIptRNgFrI8UtwsiMB9uGSQnaeKxAouq6m6LgioA?e=ShqibX</w:t>
+      </w:r>
     </w:p>
     <w:p>
       <w:pPr>
@@ -4312,6 +4295,91 @@
         </w:pBdr>
         <w:spacing w:after="80"/>
         <w:rPr>
+          <w:color w:val="FF0000"/>
+        </w:rPr>
+      </w:pPr>
+    </w:p>
+    <w:p>
+      <w:pPr>
+        <w:pBdr>
+          <w:top w:val="nil"/>
+          <w:left w:val="nil"/>
+          <w:bottom w:val="nil"/>
+          <w:right w:val="nil"/>
+          <w:between w:val="nil"/>
+        </w:pBdr>
+        <w:spacing w:after="80"/>
+        <w:rPr>
+          <w:sz w:val="32"/>
+          <w:szCs w:val="32"/>
+          <w:lang w:val="en-US"/>
+        </w:rPr>
+      </w:pPr>
+      <w:r>
+        <w:rPr>
+          <w:b/>
+          <w:bCs/>
+          <w:sz w:val="24"/>
+          <w:szCs w:val="24"/>
+          <w:lang w:val="en-US"/>
+        </w:rPr>
+        <w:t xml:space="preserve">Group Presentation </w:t>
+      </w:r>
+      <w:r>
+        <w:rPr>
+          <w:b/>
+          <w:bCs/>
+          <w:sz w:val="24"/>
+          <w:szCs w:val="24"/>
+          <w:lang w:val="en-US"/>
+        </w:rPr>
+        <w:t>(PowerPoint)</w:t>
+      </w:r>
+      <w:r>
+        <w:rPr>
+          <w:sz w:val="24"/>
+          <w:szCs w:val="24"/>
+          <w:lang w:val="en-US"/>
+        </w:rPr>
+        <w:t xml:space="preserve">: </w:t>
+      </w:r>
+      <w:r>
+        <w:rPr>
+          <w:sz w:val="24"/>
+          <w:szCs w:val="24"/>
+          <w:lang w:val="en-US"/>
+        </w:rPr>
+        <w:t>https://github.com/SharifVelasquezAlzate/SafetyAndDistanceOptimization/blob/master/Entregable2/Presentation%20Group%202.pdf</w:t>
+      </w:r>
+    </w:p>
+    <w:p>
+      <w:pPr>
+        <w:pBdr>
+          <w:top w:val="nil"/>
+          <w:left w:val="nil"/>
+          <w:bottom w:val="nil"/>
+          <w:right w:val="nil"/>
+          <w:between w:val="nil"/>
+        </w:pBdr>
+        <w:spacing w:after="80"/>
+        <w:rPr>
+          <w:sz w:val="24"/>
+          <w:szCs w:val="24"/>
+          <w:lang w:val="en-US"/>
+        </w:rPr>
+      </w:pPr>
+    </w:p>
+    <w:p>
+      <w:pPr>
+        <w:pBdr>
+          <w:top w:val="nil"/>
+          <w:left w:val="nil"/>
+          <w:bottom w:val="nil"/>
+          <w:right w:val="nil"/>
+          <w:between w:val="nil"/>
+        </w:pBdr>
+        <w:spacing w:after="80"/>
+        <w:rPr>
           <w:sz w:val="24"/>
           <w:szCs w:val="24"/>
           <w:lang w:val="en-US"/>
@@ -4385,7 +4453,7 @@
         </w:rPr>
         <w:t xml:space="preserve">: </w:t>
       </w:r>
-      <w:hyperlink r:id="rId17" w:history="1">
+      <w:hyperlink r:id="rId16" w:history="1">
         <w:r>
           <w:rPr>
             <w:rStyle w:val="Hipervnculo"/>

</xml_diff>